<commit_message>
end of summer school of qcd
</commit_message>
<xml_diff>
--- a/text/nhcal.docx
+++ b/text/nhcal.docx
@@ -928,6 +928,137 @@
         <w:t>&lt;constant name="HcalEndcapNLayerGap"                    value="0.1 * cm"/&gt;</w:t>
       </w:r>
     </w:p>
+    <w:p>
+      <w:pPr>
+        <w:rPr>
+          <w:sz w:val="21"/>
+          <w:szCs w:val="21"/>
+        </w:rPr>
+      </w:pPr>
+      <w:r>
+        <w:rPr>
+          <w:sz w:val="21"/>
+          <w:szCs w:val="21"/>
+        </w:rPr>
+        <w:br w:type="page"/>
+      </w:r>
+    </w:p>
+    <w:p>
+      <w:pPr>
+        <w:rPr>
+          <w:sz w:val="21"/>
+          <w:szCs w:val="21"/>
+        </w:rPr>
+      </w:pPr>
+      <w:r>
+        <w:rPr>
+          <w:sz w:val="21"/>
+          <w:szCs w:val="21"/>
+        </w:rPr>
+        <w:lastRenderedPageBreak/>
+        <w:t>VECTOR MESON</w:t>
+      </w:r>
+    </w:p>
+    <w:p>
+      <w:pPr>
+        <w:pStyle w:val="p1"/>
+      </w:pPr>
+      <w:r>
+        <w:t xml:space="preserve">Without the nHCal, about half of the </w:t>
+      </w:r>
+      <w:r>
+        <w:rPr>
+          <w:rFonts w:ascii="Cambria" w:hAnsi="Cambria" w:cs="Cambria"/>
+        </w:rPr>
+        <w:t>ϕ</w:t>
+      </w:r>
+      <w:r>
+        <w:t xml:space="preserve"> decays would have incomplete, or no hadronic</w:t>
+      </w:r>
+    </w:p>
+    <w:p>
+      <w:pPr>
+        <w:pStyle w:val="p1"/>
+      </w:pPr>
+      <w:r>
+        <w:t>calorimeter information at all.</w:t>
+      </w:r>
+      <w:r>
+        <w:t xml:space="preserve"> </w:t>
+      </w:r>
+      <w:r>
+        <w:t>[Caroline]</w:t>
+      </w:r>
+    </w:p>
+    <w:p>
+      <w:pPr>
+        <w:pStyle w:val="p1"/>
+      </w:pPr>
+    </w:p>
+    <w:p>
+      <w:pPr>
+        <w:pStyle w:val="p1"/>
+      </w:pPr>
+    </w:p>
+    <w:p>
+      <w:pPr>
+        <w:rPr>
+          <w:b/>
+          <w:bCs/>
+          <w:u w:val="single"/>
+        </w:rPr>
+      </w:pPr>
+      <w:r>
+        <w:rPr>
+          <w:b/>
+          <w:bCs/>
+          <w:u w:val="single"/>
+        </w:rPr>
+        <w:t>Requirements</w:t>
+      </w:r>
+    </w:p>
+    <w:p>
+      <w:r>
+        <w:t>Backward HCal shall provide functionality of a tail catcher for the high resolution e/m calorimeter in electron identification, as well as for jet kinematics measurement at small Bjorken x</w:t>
+      </w:r>
+    </w:p>
+    <w:p>
+      <w:r>
+        <w:t>Shall accommodate the possibility of hadron energy measurements in the range up to few dozens of GeV and pseudorapidity down to -3.5</w:t>
+      </w:r>
+    </w:p>
+    <w:p>
+      <w:r>
+        <w:t>Must provide capability to cover pseudo rapidity range down to at least -3.5.</w:t>
+      </w:r>
+    </w:p>
+    <w:p>
+      <w:r>
+        <w:t>Shall accommodate the ability to complement e/m calorimeter by tail catching capability for electron ID purposes, especially below 3-4 GeV/c.</w:t>
+      </w:r>
+    </w:p>
+    <w:p>
+      <w:r>
+        <w:t>Shall provide capability to have energy resolution s(E)/E ~ 100%/sqrt(E) + a 10% constant term.</w:t>
+      </w:r>
+    </w:p>
+    <w:p>
+      <w:r>
+        <w:t>Must provide space to have tower depth of 3-4 interaction lengths (together with the e/m PWO crystal calorimeter) in order to suppress longitudinal leakage for relatively small hadron energies in the e-endcap.</w:t>
+      </w:r>
+    </w:p>
+    <w:p>
+      <w:r>
+        <w:t>Should be built of non-magnetic materials</w:t>
+      </w:r>
+    </w:p>
+    <w:p>
+      <w:r>
+        <w:t>Shall not interfere with the detector solenoid magnetic field</w:t>
+      </w:r>
+    </w:p>
+    <w:p/>
+    <w:p/>
     <w:sectPr>
       <w:pgSz w:w="11906" w:h="16838"/>
       <w:pgMar w:top="1440" w:right="1440" w:bottom="1440" w:left="1440" w:header="708" w:footer="708" w:gutter="0"/>
@@ -1855,6 +1986,23 @@
       <w:spacing w:val="5"/>
     </w:rPr>
   </w:style>
+  <w:style w:type="paragraph" w:customStyle="1" w:styleId="p1">
+    <w:name w:val="p1"/>
+    <w:basedOn w:val="Normlny"/>
+    <w:rsid w:val="009A73A8"/>
+    <w:pPr>
+      <w:spacing w:after="0" w:line="240" w:lineRule="auto"/>
+    </w:pPr>
+    <w:rPr>
+      <w:rFonts w:ascii="Helvetica" w:eastAsia="Times New Roman" w:hAnsi="Helvetica" w:cs="Times New Roman"/>
+      <w:color w:val="000000"/>
+      <w:kern w:val="0"/>
+      <w:sz w:val="16"/>
+      <w:szCs w:val="16"/>
+      <w:lang w:eastAsia="sk-SK"/>
+      <w14:ligatures w14:val="none"/>
+    </w:rPr>
+  </w:style>
 </w:styles>
 </file>
 

</xml_diff>